<commit_message>
Fixed Task 9.2 and 9.3
</commit_message>
<xml_diff>
--- a/lab09/TestSuite/TS_9_3.docx
+++ b/lab09/TestSuite/TS_9_3.docx
@@ -887,7 +887,6 @@
                 <w:rFonts w:ascii="Arial Narrow" w:hAnsi="Arial Narrow" w:cs="Arial"/>
                 <w:sz w:val="18"/>
                 <w:szCs w:val="16"/>
-                <w:lang w:val="en-US"/>
               </w:rPr>
             </w:pPr>
             <w:r>
@@ -913,18 +912,20 @@
                 <w:sz w:val="18"/>
                 <w:szCs w:val="16"/>
                 <w:rtl/>
+                <w:lang w:val="ru-RU" w:bidi="ar-DZ"/>
+              </w:rPr>
+            </w:pPr>
+            <w:r>
+              <w:rPr>
+                <w:rFonts w:ascii="Arial Narrow" w:hAnsi="Arial Narrow" w:cs="Arial"/>
+                <w:sz w:val="18"/>
+                <w:szCs w:val="16"/>
                 <w:lang w:val="en-US" w:bidi="ar-DZ"/>
               </w:rPr>
-            </w:pPr>
-            <w:r>
-              <w:rPr>
-                <w:rFonts w:ascii="Arial Narrow" w:hAnsi="Arial Narrow" w:cs="Arial"/>
-                <w:sz w:val="18"/>
-                <w:szCs w:val="16"/>
-                <w:lang w:val="en-US" w:bidi="ar-DZ"/>
-              </w:rPr>
-              <w:t>13</w:t>
-            </w:r>
+              <w:t>7</w:t>
+            </w:r>
+            <w:bookmarkStart w:id="0" w:name="_GoBack"/>
+            <w:bookmarkEnd w:id="0"/>
           </w:p>
         </w:tc>
       </w:tr>
@@ -977,7 +978,6 @@
                 <w:rFonts w:ascii="Arial Narrow" w:hAnsi="Arial Narrow" w:cs="Arial"/>
                 <w:sz w:val="18"/>
                 <w:szCs w:val="16"/>
-                <w:lang w:val="en-US"/>
               </w:rPr>
             </w:pPr>
             <w:r>
@@ -1003,7 +1003,7 @@
                 <w:sz w:val="18"/>
                 <w:szCs w:val="16"/>
                 <w:rtl/>
-                <w:lang w:val="en-US" w:bidi="ar-DZ"/>
+                <w:lang w:bidi="ar-DZ"/>
               </w:rPr>
             </w:pPr>
             <w:r>
@@ -1011,9 +1011,9 @@
                 <w:rFonts w:ascii="Arial Narrow" w:hAnsi="Arial Narrow" w:cs="Arial"/>
                 <w:sz w:val="18"/>
                 <w:szCs w:val="16"/>
-                <w:lang w:val="en-US" w:bidi="ar-DZ"/>
-              </w:rPr>
-              <w:t>9</w:t>
+                <w:lang w:bidi="ar-DZ"/>
+              </w:rPr>
+              <w:t>5</w:t>
             </w:r>
           </w:p>
         </w:tc>
@@ -1092,7 +1092,6 @@
                 <w:rFonts w:ascii="Arial Narrow" w:hAnsi="Arial Narrow" w:cs="Arial"/>
                 <w:sz w:val="18"/>
                 <w:szCs w:val="16"/>
-                <w:lang w:val="en-US"/>
               </w:rPr>
             </w:pPr>
             <w:r>
@@ -1100,12 +1099,9 @@
                 <w:rFonts w:ascii="Arial Narrow" w:hAnsi="Arial Narrow" w:cs="Arial"/>
                 <w:sz w:val="18"/>
                 <w:szCs w:val="16"/>
-                <w:lang w:val="en-US"/>
-              </w:rPr>
-              <w:t>23</w:t>
-            </w:r>
-            <w:bookmarkStart w:id="0" w:name="_GoBack"/>
-            <w:bookmarkEnd w:id="0"/>
+              </w:rPr>
+              <w:t>11</w:t>
+            </w:r>
           </w:p>
         </w:tc>
       </w:tr>
@@ -1183,7 +1179,6 @@
                 <w:rFonts w:ascii="Arial Narrow" w:hAnsi="Arial Narrow" w:cs="Arial"/>
                 <w:sz w:val="18"/>
                 <w:szCs w:val="16"/>
-                <w:lang w:val="en-US"/>
               </w:rPr>
             </w:pPr>
             <w:r>
@@ -1191,9 +1186,8 @@
                 <w:rFonts w:ascii="Arial Narrow" w:hAnsi="Arial Narrow" w:cs="Arial"/>
                 <w:sz w:val="18"/>
                 <w:szCs w:val="16"/>
-                <w:lang w:val="en-US"/>
-              </w:rPr>
-              <w:t>17</w:t>
+              </w:rPr>
+              <w:t>9</w:t>
             </w:r>
           </w:p>
         </w:tc>
@@ -1282,7 +1276,7 @@
                 <w:szCs w:val="16"/>
                 <w:lang w:val="ru-RU"/>
               </w:rPr>
-              <w:t>0</w:t>
+              <w:t>6</w:t>
             </w:r>
           </w:p>
         </w:tc>
@@ -1371,7 +1365,7 @@
                 <w:szCs w:val="16"/>
                 <w:lang w:val="ru-RU"/>
               </w:rPr>
-              <w:t>22</w:t>
+              <w:t>10</w:t>
             </w:r>
           </w:p>
         </w:tc>
@@ -1448,9 +1442,18 @@
                 <w:rFonts w:ascii="Arial Narrow" w:hAnsi="Arial Narrow" w:cs="Arial"/>
                 <w:sz w:val="18"/>
                 <w:szCs w:val="16"/>
+                <w:lang w:val="en-US"/>
+              </w:rPr>
+            </w:pPr>
+            <w:r>
+              <w:rPr>
+                <w:rFonts w:ascii="Arial Narrow" w:hAnsi="Arial Narrow" w:cs="Arial"/>
+                <w:sz w:val="18"/>
+                <w:szCs w:val="16"/>
                 <w:lang w:val="ru-RU"/>
               </w:rPr>
-            </w:pPr>
+              <w:t>1</w:t>
+            </w:r>
             <w:r>
               <w:rPr>
                 <w:rFonts w:ascii="Arial Narrow" w:hAnsi="Arial Narrow" w:cs="Arial"/>
@@ -1547,7 +1550,7 @@
                 <w:szCs w:val="16"/>
                 <w:lang w:val="ru-RU"/>
               </w:rPr>
-              <w:t>3</w:t>
+              <w:t>10</w:t>
             </w:r>
           </w:p>
         </w:tc>
@@ -1646,7 +1649,7 @@
                 <w:szCs w:val="16"/>
                 <w:lang w:val="ru-RU"/>
               </w:rPr>
-              <w:t>20</w:t>
+              <w:t>9</w:t>
             </w:r>
           </w:p>
         </w:tc>
@@ -1735,7 +1738,7 @@
                 <w:szCs w:val="16"/>
                 <w:lang w:val="en-US"/>
               </w:rPr>
-              <w:t>19</w:t>
+              <w:t>9</w:t>
             </w:r>
           </w:p>
         </w:tc>
@@ -1837,7 +1840,7 @@
               <w:sz w:val="16"/>
               <w:szCs w:val="16"/>
             </w:rPr>
-            <w:t>15.04.2021</w:t>
+            <w:t>02.05.2021</w:t>
           </w:r>
           <w:r>
             <w:rPr>
@@ -1892,7 +1895,7 @@
               <w:sz w:val="16"/>
               <w:szCs w:val="16"/>
             </w:rPr>
-            <w:t>15:14:44</w:t>
+            <w:t>18:41:03</w:t>
           </w:r>
           <w:r>
             <w:rPr>
@@ -2106,7 +2109,7 @@
               <w:sz w:val="16"/>
               <w:szCs w:val="16"/>
             </w:rPr>
-            <w:t>15.04.2021</w:t>
+            <w:t>02.05.2021</w:t>
           </w:r>
           <w:r>
             <w:rPr>
@@ -2161,7 +2164,7 @@
               <w:sz w:val="16"/>
               <w:szCs w:val="16"/>
             </w:rPr>
-            <w:t>15:14:44</w:t>
+            <w:t>18:41:03</w:t>
           </w:r>
           <w:r>
             <w:rPr>
@@ -2564,7 +2567,7 @@
                               <w:szCs w:val="20"/>
                               <w:lang w:val="en-US"/>
                             </w:rPr>
-                            <w:t>4/15/2021</w:t>
+                            <w:t>5/2/2021</w:t>
                           </w:r>
                           <w:r>
                             <w:rPr>
@@ -2760,7 +2763,7 @@
                         <w:szCs w:val="20"/>
                         <w:lang w:val="en-US"/>
                       </w:rPr>
-                      <w:t>4/15/2021</w:t>
+                      <w:t>5/2/2021</w:t>
                     </w:r>
                     <w:r>
                       <w:rPr>

</xml_diff>